<commit_message>
Generacion de KML y Altimetria
</commit_message>
<xml_diff>
--- a/xml/InformeXMLesquema.docx
+++ b/xml/InformeXMLesquema.docx
@@ -21,10 +21,10 @@
     <w:p>
       <w:r>
         <w:drawing>
-          <wp:inline distT="0" distB="0" distL="0" distR="0" wp14:anchorId="334762B8" wp14:editId="66AF9C76">
-            <wp:extent cx="5020376" cy="1419423"/>
-            <wp:effectExtent l="0" t="0" r="8890" b="9525"/>
-            <wp:docPr id="1243791867" name="Imagen 1" descr="Texto&#10;&#10;El contenido generado por IA puede ser incorrecto."/>
+          <wp:inline distT="0" distB="0" distL="0" distR="0" wp14:anchorId="288710DE" wp14:editId="1003DBE9">
+            <wp:extent cx="5400040" cy="2765425"/>
+            <wp:effectExtent l="0" t="0" r="0" b="0"/>
+            <wp:docPr id="1339919473" name="Imagen 1" descr="Texto&#10;&#10;El contenido generado por IA puede ser incorrecto."/>
             <wp:cNvGraphicFramePr>
               <a:graphicFrameLocks xmlns:a="http://schemas.openxmlformats.org/drawingml/2006/main" noChangeAspect="1"/>
             </wp:cNvGraphicFramePr>
@@ -32,7 +32,7 @@
               <a:graphicData uri="http://schemas.openxmlformats.org/drawingml/2006/picture">
                 <pic:pic xmlns:pic="http://schemas.openxmlformats.org/drawingml/2006/picture">
                   <pic:nvPicPr>
-                    <pic:cNvPr id="1243791867" name="Imagen 1" descr="Texto&#10;&#10;El contenido generado por IA puede ser incorrecto."/>
+                    <pic:cNvPr id="1339919473" name="Imagen 1" descr="Texto&#10;&#10;El contenido generado por IA puede ser incorrecto."/>
                     <pic:cNvPicPr/>
                   </pic:nvPicPr>
                   <pic:blipFill>
@@ -44,7 +44,7 @@
                   <pic:spPr>
                     <a:xfrm>
                       <a:off x="0" y="0"/>
-                      <a:ext cx="5020376" cy="1419423"/>
+                      <a:ext cx="5400040" cy="2765425"/>
                     </a:xfrm>
                     <a:prstGeom prst="rect">
                       <a:avLst/>
@@ -56,18 +56,54 @@
           </wp:inline>
         </w:drawing>
       </w:r>
-      <w:r>
-        <w:br/>
-        <w:t>Cambiamos tipo de la longitud a entero positivo (positiveInteger)</w:t>
-      </w:r>
-    </w:p>
-    <w:p>
-      <w:r>
+    </w:p>
+    <w:p>
+      <w:pPr>
+        <w:rPr>
+          <w:sz w:val="22"/>
+          <w:szCs w:val="22"/>
+        </w:rPr>
+      </w:pPr>
+      <w:r>
+        <w:rPr>
+          <w:sz w:val="22"/>
+          <w:szCs w:val="22"/>
+        </w:rPr>
+        <w:t>longitudTrazado string -&gt; positiveInteger</w:t>
+      </w:r>
+    </w:p>
+    <w:p>
+      <w:pPr>
+        <w:rPr>
+          <w:sz w:val="22"/>
+          <w:szCs w:val="22"/>
+        </w:rPr>
+      </w:pPr>
+      <w:r>
+        <w:rPr>
+          <w:sz w:val="22"/>
+          <w:szCs w:val="22"/>
+        </w:rPr>
+        <w:t>anchura string -&gt; positiveInteger</w:t>
+      </w:r>
+    </w:p>
+    <w:p>
+      <w:pPr>
+        <w:rPr>
+          <w:sz w:val="22"/>
+          <w:szCs w:val="22"/>
+        </w:rPr>
+      </w:pPr>
+      <w:r>
+        <w:rPr>
+          <w:sz w:val="22"/>
+          <w:szCs w:val="22"/>
+        </w:rPr>
         <w:drawing>
-          <wp:inline distT="0" distB="0" distL="0" distR="0" wp14:anchorId="7066CDA9" wp14:editId="3FA5F005">
-            <wp:extent cx="4896533" cy="1371791"/>
-            <wp:effectExtent l="0" t="0" r="0" b="0"/>
-            <wp:docPr id="1479271569" name="Imagen 1" descr="Texto&#10;&#10;El contenido generado por IA puede ser incorrecto."/>
+          <wp:inline distT="0" distB="0" distL="0" distR="0" wp14:anchorId="5ED450AF" wp14:editId="2A210CDA">
+            <wp:extent cx="4810796" cy="1076475"/>
+            <wp:effectExtent l="0" t="0" r="8890" b="9525"/>
+            <wp:docPr id="1832509968" name="Imagen 1" descr="Texto&#10;&#10;El contenido generado por IA puede ser incorrecto."/>
             <wp:cNvGraphicFramePr>
               <a:graphicFrameLocks xmlns:a="http://schemas.openxmlformats.org/drawingml/2006/main" noChangeAspect="1"/>
             </wp:cNvGraphicFramePr>
@@ -75,7 +111,7 @@
               <a:graphicData uri="http://schemas.openxmlformats.org/drawingml/2006/picture">
                 <pic:pic xmlns:pic="http://schemas.openxmlformats.org/drawingml/2006/picture">
                   <pic:nvPicPr>
-                    <pic:cNvPr id="1479271569" name="Imagen 1" descr="Texto&#10;&#10;El contenido generado por IA puede ser incorrecto."/>
+                    <pic:cNvPr id="1832509968" name="Imagen 1" descr="Texto&#10;&#10;El contenido generado por IA puede ser incorrecto."/>
                     <pic:cNvPicPr/>
                   </pic:nvPicPr>
                   <pic:blipFill>
@@ -87,7 +123,7 @@
                   <pic:spPr>
                     <a:xfrm>
                       <a:off x="0" y="0"/>
-                      <a:ext cx="4896533" cy="1371791"/>
+                      <a:ext cx="4810796" cy="1076475"/>
                     </a:xfrm>
                     <a:prstGeom prst="rect">
                       <a:avLst/>
@@ -101,17 +137,42 @@
       </w:r>
     </w:p>
     <w:p>
-      <w:r>
-        <w:t>Cambiamos el tipo de la anchura del circuito a entero positivo</w:t>
+      <w:pPr>
+        <w:rPr>
+          <w:sz w:val="22"/>
+          <w:szCs w:val="22"/>
+        </w:rPr>
+      </w:pPr>
+      <w:r>
+        <w:rPr>
+          <w:sz w:val="22"/>
+          <w:szCs w:val="22"/>
+        </w:rPr>
+        <w:t>fecha string -&gt; date</w:t>
+      </w:r>
+    </w:p>
+    <w:p>
+      <w:pPr>
+        <w:rPr>
+          <w:sz w:val="22"/>
+          <w:szCs w:val="22"/>
+        </w:rPr>
+      </w:pPr>
+      <w:r>
+        <w:rPr>
+          <w:sz w:val="22"/>
+          <w:szCs w:val="22"/>
+        </w:rPr>
+        <w:t>hora string -&gt; time</w:t>
       </w:r>
     </w:p>
     <w:p>
       <w:r>
         <w:drawing>
-          <wp:inline distT="0" distB="0" distL="0" distR="0" wp14:anchorId="13A43F8F" wp14:editId="6DF819AE">
-            <wp:extent cx="3296110" cy="952633"/>
-            <wp:effectExtent l="0" t="0" r="0" b="0"/>
-            <wp:docPr id="259049396" name="Imagen 1" descr="Texto&#10;&#10;El contenido generado por IA puede ser incorrecto."/>
+          <wp:inline distT="0" distB="0" distL="0" distR="0" wp14:anchorId="2DC9E978" wp14:editId="2A5CB1F9">
+            <wp:extent cx="5400040" cy="1445895"/>
+            <wp:effectExtent l="0" t="0" r="0" b="1905"/>
+            <wp:docPr id="1134005525" name="Imagen 1" descr="Texto&#10;&#10;El contenido generado por IA puede ser incorrecto."/>
             <wp:cNvGraphicFramePr>
               <a:graphicFrameLocks xmlns:a="http://schemas.openxmlformats.org/drawingml/2006/main" noChangeAspect="1"/>
             </wp:cNvGraphicFramePr>
@@ -119,7 +180,7 @@
               <a:graphicData uri="http://schemas.openxmlformats.org/drawingml/2006/picture">
                 <pic:pic xmlns:pic="http://schemas.openxmlformats.org/drawingml/2006/picture">
                   <pic:nvPicPr>
-                    <pic:cNvPr id="259049396" name="Imagen 1" descr="Texto&#10;&#10;El contenido generado por IA puede ser incorrecto."/>
+                    <pic:cNvPr id="1134005525" name="Imagen 1" descr="Texto&#10;&#10;El contenido generado por IA puede ser incorrecto."/>
                     <pic:cNvPicPr/>
                   </pic:nvPicPr>
                   <pic:blipFill>
@@ -131,7 +192,7 @@
                   <pic:spPr>
                     <a:xfrm>
                       <a:off x="0" y="0"/>
-                      <a:ext cx="3296110" cy="952633"/>
+                      <a:ext cx="5400040" cy="1445895"/>
                     </a:xfrm>
                     <a:prstGeom prst="rect">
                       <a:avLst/>
@@ -145,81 +206,13 @@
       </w:r>
     </w:p>
     <w:p>
-      <w:r>
-        <w:t>Ahora cambiamos los tipos de:</w:t>
-      </w:r>
-    </w:p>
-    <w:p>
-      <w:pPr>
-        <w:pStyle w:val="Prrafodelista"/>
-        <w:numPr>
-          <w:ilvl w:val="0"/>
-          <w:numId w:val="1"/>
-        </w:numPr>
-      </w:pPr>
-      <w:proofErr w:type="gramStart"/>
-      <w:r>
-        <w:t>Fecha :</w:t>
-      </w:r>
-      <w:proofErr w:type="gramEnd"/>
-      <w:r>
-        <w:t xml:space="preserve"> </w:t>
-      </w:r>
-      <w:r>
+      <w:pPr>
         <w:rPr>
-          <w:b/>
-          <w:bCs/>
+          <w:u w:val="single"/>
         </w:rPr>
-        <w:t>date</w:t>
-      </w:r>
-    </w:p>
-    <w:p>
-      <w:pPr>
-        <w:pStyle w:val="Prrafodelista"/>
-        <w:numPr>
-          <w:ilvl w:val="0"/>
-          <w:numId w:val="1"/>
-        </w:numPr>
-      </w:pPr>
-      <w:proofErr w:type="gramStart"/>
-      <w:r>
-        <w:t>Hora</w:t>
-      </w:r>
-      <w:r>
-        <w:t xml:space="preserve"> :</w:t>
-      </w:r>
-      <w:proofErr w:type="gramEnd"/>
-      <w:r>
-        <w:t xml:space="preserve"> </w:t>
-      </w:r>
-      <w:r>
-        <w:rPr>
-          <w:b/>
-          <w:bCs/>
-        </w:rPr>
-        <w:t>time</w:t>
-      </w:r>
-    </w:p>
-    <w:p>
-      <w:pPr>
-        <w:pStyle w:val="Prrafodelista"/>
-        <w:numPr>
-          <w:ilvl w:val="0"/>
-          <w:numId w:val="1"/>
-        </w:numPr>
-      </w:pPr>
-      <w:r>
-        <w:t>Numero de vueltas</w:t>
-      </w:r>
-      <w:r>
-        <w:t xml:space="preserve">: </w:t>
-      </w:r>
-      <w:r>
-        <w:rPr>
-          <w:b/>
-          <w:bCs/>
-        </w:rPr>
-        <w:t>positiveInteger</w:t>
+      </w:pPr>
+      <w:r>
+        <w:t>Posición -&gt; positiveInteger</w:t>
       </w:r>
     </w:p>
     <w:p>
@@ -227,19 +220,20 @@
         <w:pStyle w:val="Ttulo2"/>
       </w:pPr>
       <w:r>
-        <w:t xml:space="preserve">Cambios de </w:t>
-      </w:r>
-      <w:r>
-        <w:t>rangos</w:t>
-      </w:r>
-    </w:p>
-    <w:p>
+        <w:lastRenderedPageBreak/>
+        <w:t>Cambios de rangos</w:t>
+      </w:r>
+    </w:p>
+    <w:p>
+      <w:r>
+        <w:br/>
+      </w:r>
       <w:r>
         <w:drawing>
-          <wp:inline distT="0" distB="0" distL="0" distR="0" wp14:anchorId="295C4507" wp14:editId="3EBE849F">
-            <wp:extent cx="4991797" cy="1124107"/>
-            <wp:effectExtent l="0" t="0" r="0" b="0"/>
-            <wp:docPr id="555482140" name="Imagen 1" descr="Interfaz de usuario gráfica, Texto&#10;&#10;El contenido generado por IA puede ser incorrecto."/>
+          <wp:inline distT="0" distB="0" distL="0" distR="0" wp14:anchorId="04A059C3" wp14:editId="48BFF448">
+            <wp:extent cx="5400040" cy="1095375"/>
+            <wp:effectExtent l="0" t="0" r="0" b="9525"/>
+            <wp:docPr id="34588882" name="Imagen 1" descr="Interfaz de usuario gráfica, Texto, Aplicación&#10;&#10;El contenido generado por IA puede ser incorrecto."/>
             <wp:cNvGraphicFramePr>
               <a:graphicFrameLocks xmlns:a="http://schemas.openxmlformats.org/drawingml/2006/main" noChangeAspect="1"/>
             </wp:cNvGraphicFramePr>
@@ -247,7 +241,7 @@
               <a:graphicData uri="http://schemas.openxmlformats.org/drawingml/2006/picture">
                 <pic:pic xmlns:pic="http://schemas.openxmlformats.org/drawingml/2006/picture">
                   <pic:nvPicPr>
-                    <pic:cNvPr id="555482140" name="Imagen 1" descr="Interfaz de usuario gráfica, Texto&#10;&#10;El contenido generado por IA puede ser incorrecto."/>
+                    <pic:cNvPr id="34588882" name="Imagen 1" descr="Interfaz de usuario gráfica, Texto, Aplicación&#10;&#10;El contenido generado por IA puede ser incorrecto."/>
                     <pic:cNvPicPr/>
                   </pic:nvPicPr>
                   <pic:blipFill>
@@ -259,7 +253,7 @@
                   <pic:spPr>
                     <a:xfrm>
                       <a:off x="0" y="0"/>
-                      <a:ext cx="4991797" cy="1124107"/>
+                      <a:ext cx="5400040" cy="1095375"/>
                     </a:xfrm>
                     <a:prstGeom prst="rect">
                       <a:avLst/>
@@ -271,9 +265,106 @@
           </wp:inline>
         </w:drawing>
       </w:r>
-      <w:r>
-        <w:br/>
-        <w:t xml:space="preserve">Cambiamos los limites de las referencias </w:t>
+    </w:p>
+    <w:p>
+      <w:r>
+        <w:t>Minimo 3 referencias</w:t>
+      </w:r>
+    </w:p>
+    <w:p>
+      <w:r>
+        <w:drawing>
+          <wp:inline distT="0" distB="0" distL="0" distR="0" wp14:anchorId="0A7620E5" wp14:editId="41437087">
+            <wp:extent cx="5372850" cy="2896004"/>
+            <wp:effectExtent l="0" t="0" r="0" b="0"/>
+            <wp:docPr id="1464704468" name="Imagen 1" descr="Texto&#10;&#10;El contenido generado por IA puede ser incorrecto."/>
+            <wp:cNvGraphicFramePr>
+              <a:graphicFrameLocks xmlns:a="http://schemas.openxmlformats.org/drawingml/2006/main" noChangeAspect="1"/>
+            </wp:cNvGraphicFramePr>
+            <a:graphic xmlns:a="http://schemas.openxmlformats.org/drawingml/2006/main">
+              <a:graphicData uri="http://schemas.openxmlformats.org/drawingml/2006/picture">
+                <pic:pic xmlns:pic="http://schemas.openxmlformats.org/drawingml/2006/picture">
+                  <pic:nvPicPr>
+                    <pic:cNvPr id="1464704468" name="Imagen 1" descr="Texto&#10;&#10;El contenido generado por IA puede ser incorrecto."/>
+                    <pic:cNvPicPr/>
+                  </pic:nvPicPr>
+                  <pic:blipFill>
+                    <a:blip r:embed="rId9"/>
+                    <a:stretch>
+                      <a:fillRect/>
+                    </a:stretch>
+                  </pic:blipFill>
+                  <pic:spPr>
+                    <a:xfrm>
+                      <a:off x="0" y="0"/>
+                      <a:ext cx="5372850" cy="2896004"/>
+                    </a:xfrm>
+                    <a:prstGeom prst="rect">
+                      <a:avLst/>
+                    </a:prstGeom>
+                  </pic:spPr>
+                </pic:pic>
+              </a:graphicData>
+            </a:graphic>
+          </wp:inline>
+        </w:drawing>
+      </w:r>
+    </w:p>
+    <w:p>
+      <w:r>
+        <w:t xml:space="preserve">De 1 a 3 fotos y de 1 a 5 videos </w:t>
+      </w:r>
+    </w:p>
+    <w:p>
+      <w:pPr>
+        <w:rPr>
+          <w:u w:val="single"/>
+        </w:rPr>
+      </w:pPr>
+      <w:r>
+        <w:rPr>
+          <w:u w:val="single"/>
+        </w:rPr>
+        <w:drawing>
+          <wp:inline distT="0" distB="0" distL="0" distR="0" wp14:anchorId="70EED14D" wp14:editId="2C838DF2">
+            <wp:extent cx="5106113" cy="1257475"/>
+            <wp:effectExtent l="0" t="0" r="0" b="0"/>
+            <wp:docPr id="1760348624" name="Imagen 1" descr="Texto&#10;&#10;El contenido generado por IA puede ser incorrecto."/>
+            <wp:cNvGraphicFramePr>
+              <a:graphicFrameLocks xmlns:a="http://schemas.openxmlformats.org/drawingml/2006/main" noChangeAspect="1"/>
+            </wp:cNvGraphicFramePr>
+            <a:graphic xmlns:a="http://schemas.openxmlformats.org/drawingml/2006/main">
+              <a:graphicData uri="http://schemas.openxmlformats.org/drawingml/2006/picture">
+                <pic:pic xmlns:pic="http://schemas.openxmlformats.org/drawingml/2006/picture">
+                  <pic:nvPicPr>
+                    <pic:cNvPr id="1760348624" name="Imagen 1" descr="Texto&#10;&#10;El contenido generado por IA puede ser incorrecto."/>
+                    <pic:cNvPicPr/>
+                  </pic:nvPicPr>
+                  <pic:blipFill>
+                    <a:blip r:embed="rId10"/>
+                    <a:stretch>
+                      <a:fillRect/>
+                    </a:stretch>
+                  </pic:blipFill>
+                  <pic:spPr>
+                    <a:xfrm>
+                      <a:off x="0" y="0"/>
+                      <a:ext cx="5106113" cy="1257475"/>
+                    </a:xfrm>
+                    <a:prstGeom prst="rect">
+                      <a:avLst/>
+                    </a:prstGeom>
+                  </pic:spPr>
+                </pic:pic>
+              </a:graphicData>
+            </a:graphic>
+          </wp:inline>
+        </w:drawing>
+      </w:r>
+    </w:p>
+    <w:p>
+      <w:r>
+        <w:t>Exactamente 3 pilotos</w:t>
       </w:r>
     </w:p>
     <w:p>
@@ -282,43 +373,236 @@
       </w:pPr>
       <w:r>
         <w:lastRenderedPageBreak/>
-        <w:t>Restricciones</w:t>
+        <w:t xml:space="preserve">Restricciones </w:t>
+      </w:r>
+    </w:p>
+    <w:p>
+      <w:r>
+        <w:drawing>
+          <wp:inline distT="0" distB="0" distL="0" distR="0" wp14:anchorId="0B7FF9AC" wp14:editId="75C1F86F">
+            <wp:extent cx="4020111" cy="1438476"/>
+            <wp:effectExtent l="0" t="0" r="0" b="9525"/>
+            <wp:docPr id="2141508008" name="Imagen 1" descr="Texto&#10;&#10;El contenido generado por IA puede ser incorrecto."/>
+            <wp:cNvGraphicFramePr>
+              <a:graphicFrameLocks xmlns:a="http://schemas.openxmlformats.org/drawingml/2006/main" noChangeAspect="1"/>
+            </wp:cNvGraphicFramePr>
+            <a:graphic xmlns:a="http://schemas.openxmlformats.org/drawingml/2006/main">
+              <a:graphicData uri="http://schemas.openxmlformats.org/drawingml/2006/picture">
+                <pic:pic xmlns:pic="http://schemas.openxmlformats.org/drawingml/2006/picture">
+                  <pic:nvPicPr>
+                    <pic:cNvPr id="2141508008" name="Imagen 1" descr="Texto&#10;&#10;El contenido generado por IA puede ser incorrecto."/>
+                    <pic:cNvPicPr/>
+                  </pic:nvPicPr>
+                  <pic:blipFill>
+                    <a:blip r:embed="rId11"/>
+                    <a:stretch>
+                      <a:fillRect/>
+                    </a:stretch>
+                  </pic:blipFill>
+                  <pic:spPr>
+                    <a:xfrm>
+                      <a:off x="0" y="0"/>
+                      <a:ext cx="4020111" cy="1438476"/>
+                    </a:xfrm>
+                    <a:prstGeom prst="rect">
+                      <a:avLst/>
+                    </a:prstGeom>
+                  </pic:spPr>
+                </pic:pic>
+              </a:graphicData>
+            </a:graphic>
+          </wp:inline>
+        </w:drawing>
+      </w:r>
+    </w:p>
+    <w:p>
+      <w:r>
+        <w:t>fecha en 2025 o 2026</w:t>
+      </w:r>
+    </w:p>
+    <w:p/>
+    <w:p>
+      <w:r>
+        <w:drawing>
+          <wp:inline distT="0" distB="0" distL="0" distR="0" wp14:anchorId="5F158CCE" wp14:editId="7C321BEC">
+            <wp:extent cx="5268060" cy="2943636"/>
+            <wp:effectExtent l="0" t="0" r="0" b="9525"/>
+            <wp:docPr id="278004639" name="Imagen 1" descr="Texto&#10;&#10;El contenido generado por IA puede ser incorrecto."/>
+            <wp:cNvGraphicFramePr>
+              <a:graphicFrameLocks xmlns:a="http://schemas.openxmlformats.org/drawingml/2006/main" noChangeAspect="1"/>
+            </wp:cNvGraphicFramePr>
+            <a:graphic xmlns:a="http://schemas.openxmlformats.org/drawingml/2006/main">
+              <a:graphicData uri="http://schemas.openxmlformats.org/drawingml/2006/picture">
+                <pic:pic xmlns:pic="http://schemas.openxmlformats.org/drawingml/2006/picture">
+                  <pic:nvPicPr>
+                    <pic:cNvPr id="278004639" name="Imagen 1" descr="Texto&#10;&#10;El contenido generado por IA puede ser incorrecto."/>
+                    <pic:cNvPicPr/>
+                  </pic:nvPicPr>
+                  <pic:blipFill>
+                    <a:blip r:embed="rId12"/>
+                    <a:stretch>
+                      <a:fillRect/>
+                    </a:stretch>
+                  </pic:blipFill>
+                  <pic:spPr>
+                    <a:xfrm>
+                      <a:off x="0" y="0"/>
+                      <a:ext cx="5268060" cy="2943636"/>
+                    </a:xfrm>
+                    <a:prstGeom prst="rect">
+                      <a:avLst/>
+                    </a:prstGeom>
+                  </pic:spPr>
+                </pic:pic>
+              </a:graphicData>
+            </a:graphic>
+          </wp:inline>
+        </w:drawing>
+      </w:r>
+    </w:p>
+    <w:p>
+      <w:r>
+        <w:t>Trazados entre 1m y 20km</w:t>
+      </w:r>
+    </w:p>
+    <w:p>
+      <w:r>
+        <w:lastRenderedPageBreak/>
+        <w:drawing>
+          <wp:inline distT="0" distB="0" distL="0" distR="0" wp14:anchorId="7390F813" wp14:editId="16AE4214">
+            <wp:extent cx="3467584" cy="3610479"/>
+            <wp:effectExtent l="0" t="0" r="0" b="9525"/>
+            <wp:docPr id="822167386" name="Imagen 1" descr="Texto&#10;&#10;El contenido generado por IA puede ser incorrecto."/>
+            <wp:cNvGraphicFramePr>
+              <a:graphicFrameLocks xmlns:a="http://schemas.openxmlformats.org/drawingml/2006/main" noChangeAspect="1"/>
+            </wp:cNvGraphicFramePr>
+            <a:graphic xmlns:a="http://schemas.openxmlformats.org/drawingml/2006/main">
+              <a:graphicData uri="http://schemas.openxmlformats.org/drawingml/2006/picture">
+                <pic:pic xmlns:pic="http://schemas.openxmlformats.org/drawingml/2006/picture">
+                  <pic:nvPicPr>
+                    <pic:cNvPr id="822167386" name="Imagen 1" descr="Texto&#10;&#10;El contenido generado por IA puede ser incorrecto."/>
+                    <pic:cNvPicPr/>
+                  </pic:nvPicPr>
+                  <pic:blipFill>
+                    <a:blip r:embed="rId13"/>
+                    <a:stretch>
+                      <a:fillRect/>
+                    </a:stretch>
+                  </pic:blipFill>
+                  <pic:spPr>
+                    <a:xfrm>
+                      <a:off x="0" y="0"/>
+                      <a:ext cx="3467584" cy="3610479"/>
+                    </a:xfrm>
+                    <a:prstGeom prst="rect">
+                      <a:avLst/>
+                    </a:prstGeom>
+                  </pic:spPr>
+                </pic:pic>
+              </a:graphicData>
+            </a:graphic>
+          </wp:inline>
+        </w:drawing>
+      </w:r>
+    </w:p>
+    <w:p>
+      <w:r>
+        <w:drawing>
+          <wp:inline distT="0" distB="0" distL="0" distR="0" wp14:anchorId="01BE614F" wp14:editId="1D578B9B">
+            <wp:extent cx="5400040" cy="4519295"/>
+            <wp:effectExtent l="0" t="0" r="0" b="0"/>
+            <wp:docPr id="439324679" name="Imagen 1" descr="Texto&#10;&#10;El contenido generado por IA puede ser incorrecto."/>
+            <wp:cNvGraphicFramePr>
+              <a:graphicFrameLocks xmlns:a="http://schemas.openxmlformats.org/drawingml/2006/main" noChangeAspect="1"/>
+            </wp:cNvGraphicFramePr>
+            <a:graphic xmlns:a="http://schemas.openxmlformats.org/drawingml/2006/main">
+              <a:graphicData uri="http://schemas.openxmlformats.org/drawingml/2006/picture">
+                <pic:pic xmlns:pic="http://schemas.openxmlformats.org/drawingml/2006/picture">
+                  <pic:nvPicPr>
+                    <pic:cNvPr id="439324679" name="Imagen 1" descr="Texto&#10;&#10;El contenido generado por IA puede ser incorrecto."/>
+                    <pic:cNvPicPr/>
+                  </pic:nvPicPr>
+                  <pic:blipFill>
+                    <a:blip r:embed="rId14"/>
+                    <a:stretch>
+                      <a:fillRect/>
+                    </a:stretch>
+                  </pic:blipFill>
+                  <pic:spPr>
+                    <a:xfrm>
+                      <a:off x="0" y="0"/>
+                      <a:ext cx="5400040" cy="4519295"/>
+                    </a:xfrm>
+                    <a:prstGeom prst="rect">
+                      <a:avLst/>
+                    </a:prstGeom>
+                  </pic:spPr>
+                </pic:pic>
+              </a:graphicData>
+            </a:graphic>
+          </wp:inline>
+        </w:drawing>
+      </w:r>
+    </w:p>
+    <w:p>
+      <w:r>
+        <w:t xml:space="preserve">Longitud </w:t>
+      </w:r>
+      <w:r>
+        <w:t>1</w:t>
+      </w:r>
+      <w:r>
+        <w:t xml:space="preserve">-20000 </w:t>
+      </w:r>
+      <w:r>
+        <w:t>Altitud &gt;0  &lt;5000 Latitud -90 – 90</w:t>
       </w:r>
       <w:r>
         <w:t xml:space="preserve"> </w:t>
       </w:r>
-    </w:p>
-    <w:p>
-      <w:r>
-        <w:t>(Solo son aplicables a tipos simples)</w:t>
-      </w:r>
-    </w:p>
-    <w:p>
-      <w:r>
-        <w:t>Latitud -90 – 90</w:t>
-      </w:r>
-    </w:p>
-    <w:p>
       <w:r>
         <w:t xml:space="preserve">Longitud -180 – 80 </w:t>
       </w:r>
     </w:p>
-    <w:p>
-      <w:r>
-        <w:t>Altitud &gt;</w:t>
-      </w:r>
-      <w:proofErr w:type="gramStart"/>
-      <w:r>
-        <w:t>0  &lt;</w:t>
-      </w:r>
-      <w:proofErr w:type="gramEnd"/>
-      <w:r>
-        <w:t>5000 (No se corre en circuitos fuera de estas altitudes)</w:t>
-      </w:r>
-    </w:p>
-    <w:p>
-      <w:r>
-        <w:t xml:space="preserve">Longitud 0-20000 </w:t>
+    <w:p/>
+    <w:p/>
+    <w:p>
+      <w:r>
+        <w:drawing>
+          <wp:inline distT="0" distB="0" distL="0" distR="0" wp14:anchorId="5B344C7A" wp14:editId="12848229">
+            <wp:extent cx="5400040" cy="2921000"/>
+            <wp:effectExtent l="0" t="0" r="0" b="0"/>
+            <wp:docPr id="1485770627" name="Imagen 1" descr="Texto&#10;&#10;El contenido generado por IA puede ser incorrecto."/>
+            <wp:cNvGraphicFramePr>
+              <a:graphicFrameLocks xmlns:a="http://schemas.openxmlformats.org/drawingml/2006/main" noChangeAspect="1"/>
+            </wp:cNvGraphicFramePr>
+            <a:graphic xmlns:a="http://schemas.openxmlformats.org/drawingml/2006/main">
+              <a:graphicData uri="http://schemas.openxmlformats.org/drawingml/2006/picture">
+                <pic:pic xmlns:pic="http://schemas.openxmlformats.org/drawingml/2006/picture">
+                  <pic:nvPicPr>
+                    <pic:cNvPr id="1485770627" name="Imagen 1" descr="Texto&#10;&#10;El contenido generado por IA puede ser incorrecto."/>
+                    <pic:cNvPicPr/>
+                  </pic:nvPicPr>
+                  <pic:blipFill>
+                    <a:blip r:embed="rId15"/>
+                    <a:stretch>
+                      <a:fillRect/>
+                    </a:stretch>
+                  </pic:blipFill>
+                  <pic:spPr>
+                    <a:xfrm>
+                      <a:off x="0" y="0"/>
+                      <a:ext cx="5400040" cy="2921000"/>
+                    </a:xfrm>
+                    <a:prstGeom prst="rect">
+                      <a:avLst/>
+                    </a:prstGeom>
+                  </pic:spPr>
+                </pic:pic>
+              </a:graphicData>
+            </a:graphic>
+          </wp:inline>
+        </w:drawing>
       </w:r>
     </w:p>
     <w:p>
@@ -327,6 +611,50 @@
       </w:r>
     </w:p>
     <w:p>
+      <w:r>
+        <w:drawing>
+          <wp:inline distT="0" distB="0" distL="0" distR="0" wp14:anchorId="219E8DBA" wp14:editId="0125F6C5">
+            <wp:extent cx="5400040" cy="2599690"/>
+            <wp:effectExtent l="0" t="0" r="0" b="0"/>
+            <wp:docPr id="462022027" name="Imagen 1" descr="Texto&#10;&#10;El contenido generado por IA puede ser incorrecto."/>
+            <wp:cNvGraphicFramePr>
+              <a:graphicFrameLocks xmlns:a="http://schemas.openxmlformats.org/drawingml/2006/main" noChangeAspect="1"/>
+            </wp:cNvGraphicFramePr>
+            <a:graphic xmlns:a="http://schemas.openxmlformats.org/drawingml/2006/main">
+              <a:graphicData uri="http://schemas.openxmlformats.org/drawingml/2006/picture">
+                <pic:pic xmlns:pic="http://schemas.openxmlformats.org/drawingml/2006/picture">
+                  <pic:nvPicPr>
+                    <pic:cNvPr id="462022027" name="Imagen 1" descr="Texto&#10;&#10;El contenido generado por IA puede ser incorrecto."/>
+                    <pic:cNvPicPr/>
+                  </pic:nvPicPr>
+                  <pic:blipFill>
+                    <a:blip r:embed="rId16"/>
+                    <a:stretch>
+                      <a:fillRect/>
+                    </a:stretch>
+                  </pic:blipFill>
+                  <pic:spPr>
+                    <a:xfrm>
+                      <a:off x="0" y="0"/>
+                      <a:ext cx="5400040" cy="2599690"/>
+                    </a:xfrm>
+                    <a:prstGeom prst="rect">
+                      <a:avLst/>
+                    </a:prstGeom>
+                  </pic:spPr>
+                </pic:pic>
+              </a:graphicData>
+            </a:graphic>
+          </wp:inline>
+        </w:drawing>
+      </w:r>
+    </w:p>
+    <w:p>
+      <w:r>
+        <w:t xml:space="preserve">Distancia entre puntos </w:t>
+      </w:r>
+    </w:p>
+    <w:p>
       <w:pPr>
         <w:pStyle w:val="Ttulo2"/>
       </w:pPr>
@@ -336,6 +664,9 @@
     </w:p>
     <w:p>
       <w:r>
+        <w:rPr>
+          <w:noProof/>
+        </w:rPr>
         <w:drawing>
           <wp:inline distT="0" distB="0" distL="0" distR="0" wp14:anchorId="2B1924FA" wp14:editId="7EAC530C">
             <wp:extent cx="2829320" cy="276264"/>
@@ -352,7 +683,7 @@
                     <pic:cNvPicPr/>
                   </pic:nvPicPr>
                   <pic:blipFill>
-                    <a:blip r:embed="rId9"/>
+                    <a:blip r:embed="rId17"/>
                     <a:stretch>
                       <a:fillRect/>
                     </a:stretch>
@@ -910,6 +1241,7 @@
   <w:style w:type="paragraph" w:default="1" w:styleId="Normal">
     <w:name w:val="Normal"/>
     <w:qFormat/>
+    <w:rsid w:val="00C82C52"/>
   </w:style>
   <w:style w:type="paragraph" w:styleId="Ttulo1">
     <w:name w:val="heading 1"/>
@@ -1112,6 +1444,7 @@
   <w:style w:type="character" w:default="1" w:styleId="Fuentedeprrafopredeter">
     <w:name w:val="Default Paragraph Font"/>
     <w:uiPriority w:val="1"/>
+    <w:semiHidden/>
     <w:unhideWhenUsed/>
   </w:style>
   <w:style w:type="table" w:default="1" w:styleId="Tablanormal">

</xml_diff>